<commit_message>
identifiers - design doc update
</commit_message>
<xml_diff>
--- a/grid-incubation/incubator/projects/identifiers/docs/caBIG_IdentifierSvcFramework_Design.docx
+++ b/grid-incubation/incubator/projects/identifiers/docs/caBIG_IdentifierSvcFramework_Design.docx
@@ -265,7 +265,7 @@
                       <w:sz w:val="48"/>
                       <w:szCs w:val="48"/>
                     </w:rPr>
-                    <w:t>Architecture and Design</w:t>
+                    <w:t>Design</w:t>
                   </w:r>
                 </w:p>
                 <w:p/>
@@ -1259,29 +1259,423 @@
         <w:t xml:space="preserve">data stored in the value column. </w:t>
       </w:r>
       <w:r>
-        <w:t xml:space="preserve">The NA is configured to support </w:t>
-      </w:r>
-      <w:proofErr w:type="gramStart"/>
-      <w:r>
-        <w:t>an</w:t>
-      </w:r>
-      <w:proofErr w:type="gramEnd"/>
+        <w:t>Th</w:t>
+      </w:r>
+      <w:r>
+        <w:t>e NA is configured to support a</w:t>
+      </w:r>
       <w:r>
         <w:t xml:space="preserve"> specific set of data types.</w:t>
       </w:r>
     </w:p>
     <w:p>
       <w:r>
-        <w:t xml:space="preserve"> </w:t>
+        <w:t>The framework’s default NA implementation serves identifier values (metadata) via HTTP. Values can be served in HTML format or serialized as XML. HTML is the default format, which is convenient for web browser users. Client programs request XML by setting the ACCEPT HTTP request header to “application/xml”.</w:t>
       </w:r>
     </w:p>
     <w:p>
+      <w:pPr>
+        <w:pStyle w:val="Heading3"/>
+      </w:pPr>
+    </w:p>
+    <w:p>
+      <w:pPr>
+        <w:pStyle w:val="Heading3"/>
+      </w:pPr>
+      <w:r>
+        <w:t>Protecting the Naming Authority</w:t>
+      </w:r>
+    </w:p>
+    <w:p>
+      <w:r>
+        <w:t>A likely use case is the potential move of t</w:t>
+      </w:r>
+      <w:r>
+        <w:t xml:space="preserve">he NA to a new location, with a different host name, </w:t>
+      </w:r>
+      <w:proofErr w:type="gramStart"/>
+      <w:r>
+        <w:t>or  different</w:t>
+      </w:r>
+      <w:proofErr w:type="gramEnd"/>
+      <w:r>
+        <w:t xml:space="preserve"> port number. If </w:t>
+      </w:r>
+      <w:proofErr w:type="gramStart"/>
+      <w:r>
+        <w:t>this host information is used by the identifiers</w:t>
+      </w:r>
+      <w:proofErr w:type="gramEnd"/>
+      <w:r>
+        <w:t xml:space="preserve"> as the </w:t>
+      </w:r>
+      <w:r>
+        <w:rPr>
+          <w:i/>
+        </w:rPr>
+        <w:t>&lt;</w:t>
+      </w:r>
+      <w:proofErr w:type="spellStart"/>
+      <w:r>
+        <w:rPr>
+          <w:i/>
+        </w:rPr>
+        <w:t>server_url</w:t>
+      </w:r>
+      <w:proofErr w:type="spellEnd"/>
+      <w:r>
+        <w:rPr>
+          <w:i/>
+        </w:rPr>
+        <w:t>&gt;</w:t>
+      </w:r>
+      <w:r>
+        <w:t xml:space="preserve"> component of the prefix, then the entire resolution process would be permanently impacted if the NA location were to change.</w:t>
+      </w:r>
+      <w:r>
+        <w:t xml:space="preserve"> The recommended approach to address this is the use of PURL.</w:t>
+      </w:r>
+    </w:p>
+    <w:p>
+      <w:pPr>
+        <w:pStyle w:val="Heading4"/>
+      </w:pPr>
+      <w:r>
+        <w:t>Persistent U</w:t>
+      </w:r>
+      <w:r>
+        <w:t>niform Resource Locator (PURL)</w:t>
+      </w:r>
+    </w:p>
+    <w:p>
+      <w:r>
+        <w:t>“</w:t>
+      </w:r>
+      <w:r>
+        <w:rPr>
+          <w:i/>
+        </w:rPr>
+        <w:t>A PURL is a URL that does not directly describe the location of the resource to be retrieved but instead describes an intermediate, more persistent location which, when retrieved, results in redirection to the current location of the final resource</w:t>
+      </w:r>
+      <w:r>
+        <w:t>.”</w:t>
+      </w:r>
+    </w:p>
+    <w:p>
+      <w:r>
+        <w:t>A PURL server maintains mappings that are used to match a request with a specific target location. For example:</w:t>
+      </w:r>
+    </w:p>
+    <w:p>
+      <w:pPr>
+        <w:pStyle w:val="ListParagraph"/>
+        <w:numPr>
+          <w:ilvl w:val="0"/>
+          <w:numId w:val="27"/>
+        </w:numPr>
+      </w:pPr>
+      <w:r>
+        <w:t xml:space="preserve">Suppose a PURL server can be is running at URL: </w:t>
+      </w:r>
+      <w:hyperlink r:id="rId13" w:history="1">
+        <w:r>
+          <w:rPr>
+            <w:rStyle w:val="Hyperlink"/>
+          </w:rPr>
+          <w:t>http://purl.cagrid.org</w:t>
+        </w:r>
+      </w:hyperlink>
+    </w:p>
+    <w:p>
+      <w:pPr>
+        <w:pStyle w:val="ListParagraph"/>
+      </w:pPr>
+    </w:p>
+    <w:p>
+      <w:pPr>
+        <w:pStyle w:val="ListParagraph"/>
+        <w:numPr>
+          <w:ilvl w:val="0"/>
+          <w:numId w:val="27"/>
+        </w:numPr>
+      </w:pPr>
+      <w:r>
+        <w:t>Suppose a mapping is defined in the server as follows:</w:t>
+      </w:r>
+    </w:p>
+    <w:p>
+      <w:pPr>
+        <w:pStyle w:val="ListParagraph"/>
+        <w:numPr>
+          <w:ilvl w:val="1"/>
+          <w:numId w:val="27"/>
+        </w:numPr>
+      </w:pPr>
+      <w:r>
+        <w:t>/</w:t>
+      </w:r>
+      <w:r>
+        <w:t>illness</w:t>
+      </w:r>
+      <w:r>
+        <w:t xml:space="preserve">/cancer.html =&gt; </w:t>
+      </w:r>
+      <w:hyperlink r:id="rId14" w:history="1">
+        <w:r>
+          <w:rPr>
+            <w:rStyle w:val="Hyperlink"/>
+          </w:rPr>
+          <w:t>http://www.osumc.edu/illness/cancer.html</w:t>
+        </w:r>
+      </w:hyperlink>
+    </w:p>
+    <w:p>
+      <w:pPr>
+        <w:pStyle w:val="ListParagraph"/>
+        <w:ind w:left="1440"/>
+      </w:pPr>
+    </w:p>
+    <w:p>
+      <w:pPr>
+        <w:pStyle w:val="ListParagraph"/>
+        <w:numPr>
+          <w:ilvl w:val="0"/>
+          <w:numId w:val="27"/>
+        </w:numPr>
+      </w:pPr>
+      <w:r>
+        <w:t>When a client (e.g. a</w:t>
+      </w:r>
+      <w:r>
+        <w:t xml:space="preserve"> web browser</w:t>
+      </w:r>
+      <w:r>
+        <w:t xml:space="preserve">) attempts to navigate to </w:t>
+      </w:r>
+      <w:hyperlink r:id="rId15" w:history="1">
+        <w:r>
+          <w:rPr>
+            <w:rStyle w:val="Hyperlink"/>
+          </w:rPr>
+          <w:t>http://purl.cagrid.org/illness/cancer.html</w:t>
+        </w:r>
+      </w:hyperlink>
+      <w:r>
+        <w:t xml:space="preserve">, the document </w:t>
+      </w:r>
+      <w:hyperlink r:id="rId16" w:history="1">
+        <w:r>
+          <w:rPr>
+            <w:rStyle w:val="Hyperlink"/>
+          </w:rPr>
+          <w:t>http://www.osumc.edu/illness/cancer.html</w:t>
+        </w:r>
+      </w:hyperlink>
+      <w:r>
+        <w:t xml:space="preserve"> is automatically retrieved.</w:t>
+      </w:r>
+    </w:p>
+    <w:p>
+      <w:r>
+        <w:t>In the example above, the target document cancer.html could be moved to a different URL, and could still be found by users if the mapping defined in the PURL server is updated to point to the new location.</w:t>
+      </w:r>
+    </w:p>
+    <w:p>
+      <w:pPr>
+        <w:pStyle w:val="Heading5"/>
+      </w:pPr>
+      <w:r>
+        <w:t>Partial-redirect PURL</w:t>
+      </w:r>
+    </w:p>
+    <w:p>
+      <w:r>
+        <w:t>If the “</w:t>
+      </w:r>
+      <w:r>
+        <w:t>osumc.edu</w:t>
+      </w:r>
+      <w:r>
+        <w:t>” institution in the example above had a million known illnesses, then</w:t>
+      </w:r>
+      <w:r>
+        <w:t xml:space="preserve"> using the above approach, a million definitions would have to be defined in the PURL server. This is where </w:t>
+      </w:r>
+      <w:r>
+        <w:rPr>
+          <w:i/>
+        </w:rPr>
+        <w:t>partial redirects</w:t>
+      </w:r>
+      <w:r>
+        <w:t xml:space="preserve"> help.</w:t>
+      </w:r>
+    </w:p>
+    <w:p>
+      <w:r>
+        <w:t>When a partial redirect is defined, the PURL server attempts to match as much of a URL as it can find in its database, and append the remainder (unmatched portion) to the end of the resolved URL.</w:t>
+      </w:r>
+      <w:r>
+        <w:t xml:space="preserve"> For example:</w:t>
+      </w:r>
+    </w:p>
+    <w:p>
+      <w:pPr>
+        <w:pStyle w:val="ListParagraph"/>
+        <w:numPr>
+          <w:ilvl w:val="0"/>
+          <w:numId w:val="27"/>
+        </w:numPr>
+      </w:pPr>
+      <w:r>
+        <w:t xml:space="preserve">Supposed a </w:t>
+      </w:r>
+      <w:r>
+        <w:rPr>
+          <w:b/>
+        </w:rPr>
+        <w:t>partial-redirect</w:t>
+      </w:r>
+      <w:r>
+        <w:t xml:space="preserve"> is now defined as follows:</w:t>
+      </w:r>
+    </w:p>
+    <w:p>
+      <w:pPr>
+        <w:pStyle w:val="ListParagraph"/>
+        <w:numPr>
+          <w:ilvl w:val="1"/>
+          <w:numId w:val="27"/>
+        </w:numPr>
+      </w:pPr>
+      <w:r>
+        <w:t xml:space="preserve">/illness =&gt; </w:t>
+      </w:r>
+      <w:hyperlink r:id="rId17" w:history="1">
+        <w:r>
+          <w:rPr>
+            <w:rStyle w:val="Hyperlink"/>
+          </w:rPr>
+          <w:t>http://www.osumc.edu/illness</w:t>
+        </w:r>
+      </w:hyperlink>
+    </w:p>
+    <w:p>
+      <w:pPr>
+        <w:pStyle w:val="ListParagraph"/>
+        <w:ind w:left="1440"/>
+      </w:pPr>
+    </w:p>
+    <w:p>
+      <w:pPr>
+        <w:pStyle w:val="ListParagraph"/>
+        <w:numPr>
+          <w:ilvl w:val="0"/>
+          <w:numId w:val="27"/>
+        </w:numPr>
+      </w:pPr>
+      <w:r>
+        <w:t xml:space="preserve">Now, when a client browses to </w:t>
+      </w:r>
+      <w:hyperlink r:id="rId18" w:history="1">
+        <w:r>
+          <w:rPr>
+            <w:rStyle w:val="Hyperlink"/>
+          </w:rPr>
+          <w:t>http://purl.cagrid.org/illness/cancer.html</w:t>
+        </w:r>
+      </w:hyperlink>
+      <w:r>
+        <w:t xml:space="preserve">, the document </w:t>
+      </w:r>
+      <w:hyperlink r:id="rId19" w:history="1">
+        <w:r>
+          <w:rPr>
+            <w:rStyle w:val="Hyperlink"/>
+          </w:rPr>
+          <w:t>http://www.osumc.edu/illness/cancer.html</w:t>
+        </w:r>
+      </w:hyperlink>
+      <w:r>
+        <w:t xml:space="preserve"> is retrieved.</w:t>
+      </w:r>
+    </w:p>
+    <w:p>
+      <w:pPr>
+        <w:pStyle w:val="ListParagraph"/>
+      </w:pPr>
+    </w:p>
+    <w:p>
+      <w:pPr>
+        <w:pStyle w:val="ListParagraph"/>
+        <w:numPr>
+          <w:ilvl w:val="0"/>
+          <w:numId w:val="27"/>
+        </w:numPr>
+      </w:pPr>
+      <w:r>
+        <w:t xml:space="preserve">When a client browses to </w:t>
+      </w:r>
+      <w:hyperlink r:id="rId20" w:history="1">
+        <w:r>
+          <w:rPr>
+            <w:rStyle w:val="Hyperlink"/>
+          </w:rPr>
+          <w:t>http://purl.cagrid.org/illness/swine-flu.html</w:t>
+        </w:r>
+      </w:hyperlink>
+      <w:r>
+        <w:t xml:space="preserve">, the document </w:t>
+      </w:r>
+      <w:r>
+        <w:t>http://www.</w:t>
+      </w:r>
+      <w:r>
+        <w:t>osumc.edu/illness/swine-flu.html is retrieved.</w:t>
+      </w:r>
+    </w:p>
+    <w:p/>
+    <w:p>
+      <w:r>
+        <w:t xml:space="preserve">The partial </w:t>
+      </w:r>
+      <w:proofErr w:type="gramStart"/>
+      <w:r>
+        <w:t>redirect</w:t>
+      </w:r>
+      <w:proofErr w:type="gramEnd"/>
+      <w:r>
+        <w:t xml:space="preserve"> we’ve defined have allowed us to define the location of a million illnesses using a single mapping. Therefore, should they all move to a different location, only one update has to be done in the PURL </w:t>
+      </w:r>
+      <w:proofErr w:type="gramStart"/>
+      <w:r>
+        <w:t>server.</w:t>
+      </w:r>
+      <w:proofErr w:type="gramEnd"/>
+    </w:p>
+    <w:p/>
+    <w:p/>
+    <w:p/>
+    <w:p/>
+    <w:p/>
+    <w:p/>
+    <w:p/>
+    <w:p/>
+    <w:p/>
+    <w:p/>
+    <w:p/>
+    <w:p>
       <w:r>
         <w:t xml:space="preserve"> </w:t>
       </w:r>
     </w:p>
-    <w:bookmarkEnd w:id="15"/>
-    <w:bookmarkEnd w:id="16"/>
+    <w:p>
+      <w:r>
+        <w:t xml:space="preserve"> </w:t>
+      </w:r>
+      <w:bookmarkEnd w:id="15"/>
+      <w:bookmarkEnd w:id="16"/>
+    </w:p>
     <w:sectPr>
       <w:type w:val="oddPage"/>
       <w:pgSz w:w="12240" w:h="15840" w:code="1"/>
@@ -1339,7 +1733,7 @@
         <w:rStyle w:val="PageNumber"/>
         <w:noProof/>
       </w:rPr>
-      <w:t>4</w:t>
+      <w:t>6</w:t>
     </w:r>
     <w:r>
       <w:rPr>
@@ -1434,7 +1828,6 @@
     <w:r>
       <w:rPr>
         <w:rStyle w:val="PageNumber"/>
-        <w:noProof/>
       </w:rPr>
       <w:t>i</w:t>
     </w:r>
@@ -3705,6 +4098,118 @@
     </w:lvl>
   </w:abstractNum>
   <w:abstractNum w:abstractNumId="19">
+    <w:nsid w:val="69E304E5"/>
+    <w:multiLevelType w:val="hybridMultilevel"/>
+    <w:tmpl w:val="A36A815A"/>
+    <w:lvl w:ilvl="0" w:tplc="04090001">
+      <w:numFmt w:val="bullet"/>
+      <w:lvlText w:val=""/>
+      <w:lvlJc w:val="left"/>
+      <w:pPr>
+        <w:ind w:left="720" w:hanging="360"/>
+      </w:pPr>
+      <w:rPr>
+        <w:rFonts w:ascii="Symbol" w:eastAsia="Times New Roman" w:hAnsi="Symbol" w:cs="Times New Roman" w:hint="default"/>
+      </w:rPr>
+    </w:lvl>
+    <w:lvl w:ilvl="1" w:tplc="04090003">
+      <w:start w:val="1"/>
+      <w:numFmt w:val="bullet"/>
+      <w:lvlText w:val="o"/>
+      <w:lvlJc w:val="left"/>
+      <w:pPr>
+        <w:ind w:left="1440" w:hanging="360"/>
+      </w:pPr>
+      <w:rPr>
+        <w:rFonts w:ascii="Courier New" w:hAnsi="Courier New" w:hint="default"/>
+      </w:rPr>
+    </w:lvl>
+    <w:lvl w:ilvl="2" w:tplc="04090005" w:tentative="1">
+      <w:start w:val="1"/>
+      <w:numFmt w:val="bullet"/>
+      <w:lvlText w:val=""/>
+      <w:lvlJc w:val="left"/>
+      <w:pPr>
+        <w:ind w:left="2160" w:hanging="360"/>
+      </w:pPr>
+      <w:rPr>
+        <w:rFonts w:ascii="Wingdings" w:hAnsi="Wingdings" w:hint="default"/>
+      </w:rPr>
+    </w:lvl>
+    <w:lvl w:ilvl="3" w:tplc="04090001" w:tentative="1">
+      <w:start w:val="1"/>
+      <w:numFmt w:val="bullet"/>
+      <w:lvlText w:val=""/>
+      <w:lvlJc w:val="left"/>
+      <w:pPr>
+        <w:ind w:left="2880" w:hanging="360"/>
+      </w:pPr>
+      <w:rPr>
+        <w:rFonts w:ascii="Symbol" w:hAnsi="Symbol" w:hint="default"/>
+      </w:rPr>
+    </w:lvl>
+    <w:lvl w:ilvl="4" w:tplc="04090003" w:tentative="1">
+      <w:start w:val="1"/>
+      <w:numFmt w:val="bullet"/>
+      <w:lvlText w:val="o"/>
+      <w:lvlJc w:val="left"/>
+      <w:pPr>
+        <w:ind w:left="3600" w:hanging="360"/>
+      </w:pPr>
+      <w:rPr>
+        <w:rFonts w:ascii="Courier New" w:hAnsi="Courier New" w:hint="default"/>
+      </w:rPr>
+    </w:lvl>
+    <w:lvl w:ilvl="5" w:tplc="04090005" w:tentative="1">
+      <w:start w:val="1"/>
+      <w:numFmt w:val="bullet"/>
+      <w:lvlText w:val=""/>
+      <w:lvlJc w:val="left"/>
+      <w:pPr>
+        <w:ind w:left="4320" w:hanging="360"/>
+      </w:pPr>
+      <w:rPr>
+        <w:rFonts w:ascii="Wingdings" w:hAnsi="Wingdings" w:hint="default"/>
+      </w:rPr>
+    </w:lvl>
+    <w:lvl w:ilvl="6" w:tplc="04090001" w:tentative="1">
+      <w:start w:val="1"/>
+      <w:numFmt w:val="bullet"/>
+      <w:lvlText w:val=""/>
+      <w:lvlJc w:val="left"/>
+      <w:pPr>
+        <w:ind w:left="5040" w:hanging="360"/>
+      </w:pPr>
+      <w:rPr>
+        <w:rFonts w:ascii="Symbol" w:hAnsi="Symbol" w:hint="default"/>
+      </w:rPr>
+    </w:lvl>
+    <w:lvl w:ilvl="7" w:tplc="04090003" w:tentative="1">
+      <w:start w:val="1"/>
+      <w:numFmt w:val="bullet"/>
+      <w:lvlText w:val="o"/>
+      <w:lvlJc w:val="left"/>
+      <w:pPr>
+        <w:ind w:left="5760" w:hanging="360"/>
+      </w:pPr>
+      <w:rPr>
+        <w:rFonts w:ascii="Courier New" w:hAnsi="Courier New" w:hint="default"/>
+      </w:rPr>
+    </w:lvl>
+    <w:lvl w:ilvl="8" w:tplc="04090005" w:tentative="1">
+      <w:start w:val="1"/>
+      <w:numFmt w:val="bullet"/>
+      <w:lvlText w:val=""/>
+      <w:lvlJc w:val="left"/>
+      <w:pPr>
+        <w:ind w:left="6480" w:hanging="360"/>
+      </w:pPr>
+      <w:rPr>
+        <w:rFonts w:ascii="Wingdings" w:hAnsi="Wingdings" w:hint="default"/>
+      </w:rPr>
+    </w:lvl>
+  </w:abstractNum>
+  <w:abstractNum w:abstractNumId="20">
     <w:nsid w:val="69EC4BEA"/>
     <w:multiLevelType w:val="singleLevel"/>
     <w:tmpl w:val="B3A421BC"/>
@@ -3729,7 +4234,7 @@
       </w:rPr>
     </w:lvl>
   </w:abstractNum>
-  <w:abstractNum w:abstractNumId="20">
+  <w:abstractNum w:abstractNumId="21">
     <w:nsid w:val="6ED64D26"/>
     <w:multiLevelType w:val="hybridMultilevel"/>
     <w:tmpl w:val="BFB65A12"/>
@@ -3869,7 +4374,7 @@
       </w:rPr>
     </w:lvl>
   </w:abstractNum>
-  <w:abstractNum w:abstractNumId="21">
+  <w:abstractNum w:abstractNumId="22">
     <w:nsid w:val="700C45B5"/>
     <w:multiLevelType w:val="hybridMultilevel"/>
     <w:tmpl w:val="D0F612D8"/>
@@ -3986,7 +4491,7 @@
       </w:pPr>
     </w:lvl>
   </w:abstractNum>
-  <w:abstractNum w:abstractNumId="22">
+  <w:abstractNum w:abstractNumId="23">
     <w:nsid w:val="78AF1501"/>
     <w:multiLevelType w:val="singleLevel"/>
     <w:tmpl w:val="0DCA6E56"/>
@@ -4004,7 +4509,7 @@
       </w:pPr>
     </w:lvl>
   </w:abstractNum>
-  <w:abstractNum w:abstractNumId="23">
+  <w:abstractNum w:abstractNumId="24">
     <w:nsid w:val="7BEF42B8"/>
     <w:multiLevelType w:val="hybridMultilevel"/>
     <w:tmpl w:val="2AB002FC"/>
@@ -4151,7 +4656,7 @@
     </w:lvlOverride>
   </w:num>
   <w:num w:numId="2">
-    <w:abstractNumId w:val="22"/>
+    <w:abstractNumId w:val="23"/>
   </w:num>
   <w:num w:numId="3">
     <w:abstractNumId w:val="13"/>
@@ -4190,13 +4695,13 @@
     <w:abstractNumId w:val="4"/>
   </w:num>
   <w:num w:numId="15">
-    <w:abstractNumId w:val="19"/>
+    <w:abstractNumId w:val="20"/>
   </w:num>
   <w:num w:numId="16">
-    <w:abstractNumId w:val="23"/>
+    <w:abstractNumId w:val="24"/>
   </w:num>
   <w:num w:numId="17">
-    <w:abstractNumId w:val="21"/>
+    <w:abstractNumId w:val="22"/>
   </w:num>
   <w:num w:numId="18">
     <w:abstractNumId w:val="6"/>
@@ -4235,7 +4740,7 @@
     </w:lvlOverride>
   </w:num>
   <w:num w:numId="21">
-    <w:abstractNumId w:val="20"/>
+    <w:abstractNumId w:val="21"/>
   </w:num>
   <w:num w:numId="22">
     <w:abstractNumId w:val="17"/>
@@ -4251,6 +4756,9 @@
   </w:num>
   <w:num w:numId="26">
     <w:abstractNumId w:val="14"/>
+  </w:num>
+  <w:num w:numId="27">
+    <w:abstractNumId w:val="19"/>
   </w:num>
 </w:numbering>
 </file>
@@ -7198,6 +7706,17 @@
         <w:right w:w="108" w:type="dxa"/>
       </w:tblCellMar>
     </w:tblPr>
+  </w:style>
+  <w:style w:type="paragraph" w:styleId="ListParagraph">
+    <w:name w:val="List Paragraph"/>
+    <w:basedOn w:val="Normal"/>
+    <w:uiPriority w:val="34"/>
+    <w:qFormat/>
+    <w:rsid w:val="00D35158"/>
+    <w:pPr>
+      <w:ind w:left="720"/>
+      <w:contextualSpacing/>
+    </w:pPr>
   </w:style>
 </w:styles>
 </file>

</xml_diff>